<commit_message>
- Documentation changement chiffrement mot de passe ++
</commit_message>
<xml_diff>
--- a/AUTRES/DOC/Choix du chiffrement.docx
+++ b/AUTRES/DOC/Choix du chiffrement.docx
@@ -64,11 +64,9 @@
         </w:numPr>
         <w:spacing w:line="240" w:lineRule="auto"/>
       </w:pPr>
-      <w:proofErr w:type="spellStart"/>
       <w:r>
         <w:t>bcrypt</w:t>
       </w:r>
-      <w:proofErr w:type="spellEnd"/>
     </w:p>
     <w:p>
       <w:pPr>
@@ -91,7 +89,14 @@
     <w:p>
       <w:pPr>
         <w:pStyle w:val="Titre2"/>
-      </w:pPr>
+        <w:ind w:firstLine="360"/>
+      </w:pPr>
+      <w:r>
+        <w:t xml:space="preserve">2.1 </w:t>
+      </w:r>
+      <w:r>
+        <w:t xml:space="preserve"> </w:t>
+      </w:r>
       <w:r>
         <w:t>MD5</w:t>
       </w:r>
@@ -144,7 +149,11 @@
     <w:p>
       <w:pPr>
         <w:pStyle w:val="Titre2"/>
-      </w:pPr>
+        <w:ind w:firstLine="360"/>
+      </w:pPr>
+      <w:r>
+        <w:t xml:space="preserve">2.2  </w:t>
+      </w:r>
       <w:r>
         <w:t>SHA-1</w:t>
       </w:r>
@@ -191,12 +200,22 @@
     <w:p>
       <w:pPr>
         <w:pStyle w:val="Titre2"/>
+        <w:ind w:firstLine="360"/>
         <w:rPr>
           <w:lang w:val="en-US"/>
         </w:rPr>
       </w:pPr>
       <w:r>
-        <w:t>MD5/SHA-1</w:t>
+        <w:rPr>
+          <w:lang w:val="en-US"/>
+        </w:rPr>
+        <w:t>2.3  MD5</w:t>
+      </w:r>
+      <w:r>
+        <w:rPr>
+          <w:lang w:val="en-US"/>
+        </w:rPr>
+        <w:t>/SHA-1</w:t>
       </w:r>
       <w:r>
         <w:rPr>
@@ -247,28 +266,20 @@
         <w:spacing w:line="240" w:lineRule="auto"/>
       </w:pPr>
       <w:r>
-        <w:t xml:space="preserve">faible résistance face aux attaques par </w:t>
-      </w:r>
-      <w:proofErr w:type="spellStart"/>
-      <w:r>
-        <w:t>rainbow</w:t>
-      </w:r>
-      <w:proofErr w:type="spellEnd"/>
-      <w:r>
-        <w:t xml:space="preserve"> table (en raison d’une montée en puissance des avancées de calcul)</w:t>
+        <w:t>faible résistance face aux attaques par rainbow table (en raison d’une montée en puissance des avancées de calcul)</w:t>
       </w:r>
     </w:p>
     <w:p>
       <w:pPr>
         <w:pStyle w:val="Titre2"/>
-      </w:pPr>
-      <w:proofErr w:type="spellStart"/>
-      <w:proofErr w:type="gramStart"/>
+        <w:ind w:firstLine="360"/>
+      </w:pPr>
+      <w:r>
+        <w:t xml:space="preserve">2.4 </w:t>
+      </w:r>
       <w:r>
         <w:t>bcrypt</w:t>
       </w:r>
-      <w:proofErr w:type="spellEnd"/>
-      <w:proofErr w:type="gramEnd"/>
     </w:p>
     <w:p>
       <w:pPr>
@@ -280,13 +291,8 @@
         <w:spacing w:line="240" w:lineRule="auto"/>
       </w:pPr>
       <w:r>
-        <w:t xml:space="preserve">variante de l’algorithme de </w:t>
-      </w:r>
-      <w:proofErr w:type="spellStart"/>
-      <w:r>
-        <w:t>Blowfish</w:t>
-      </w:r>
-      <w:proofErr w:type="spellEnd"/>
+        <w:t>variante de l’algorithme de Blowfish</w:t>
+      </w:r>
     </w:p>
     <w:p>
       <w:pPr>
@@ -325,6 +331,12 @@
     </w:p>
     <w:p>
       <w:pPr>
+        <w:pStyle w:val="Paragraphedeliste"/>
+        <w:spacing w:line="240" w:lineRule="auto"/>
+      </w:pPr>
+    </w:p>
+    <w:p>
+      <w:pPr>
         <w:pStyle w:val="Titre1"/>
         <w:numPr>
           <w:ilvl w:val="0"/>
@@ -373,15 +385,7 @@
         <w:t xml:space="preserve">n’est retenu </w:t>
       </w:r>
       <w:r>
-        <w:t xml:space="preserve">étant donné leur faible robustesse face aux puissances de calculs des </w:t>
-      </w:r>
-      <w:proofErr w:type="spellStart"/>
-      <w:r>
-        <w:t>GPUs</w:t>
-      </w:r>
-      <w:proofErr w:type="spellEnd"/>
-      <w:r>
-        <w:t xml:space="preserve"> et des </w:t>
+        <w:t xml:space="preserve">étant donné leur faible robustesse face aux puissances de calculs des GPUs et des </w:t>
       </w:r>
       <w:r>
         <w:t>supercalculateurs</w:t>
@@ -401,43 +405,22 @@
         <w:t>,</w:t>
       </w:r>
       <w:r>
-        <w:t xml:space="preserve"> </w:t>
-      </w:r>
-      <w:proofErr w:type="spellStart"/>
-      <w:r>
-        <w:t>bcrypt</w:t>
-      </w:r>
-      <w:proofErr w:type="spellEnd"/>
-      <w:r>
-        <w:t xml:space="preserve"> reste </w:t>
+        <w:t xml:space="preserve"> bcrypt reste </w:t>
       </w:r>
       <w:r>
         <w:t>résistant</w:t>
       </w:r>
       <w:r>
-        <w:t xml:space="preserve"> face aux attaques par brute force et par </w:t>
-      </w:r>
-      <w:proofErr w:type="spellStart"/>
-      <w:r>
-        <w:t>rainbow</w:t>
-      </w:r>
-      <w:proofErr w:type="spellEnd"/>
-      <w:r>
-        <w:t xml:space="preserve"> table.</w:t>
-      </w:r>
-    </w:p>
-    <w:p>
-      <w:pPr>
-        <w:spacing w:line="240" w:lineRule="auto"/>
-      </w:pPr>
-      <w:r>
-        <w:t xml:space="preserve">En effet il est basé sur l'algorithme de chiffrement </w:t>
-      </w:r>
-      <w:proofErr w:type="spellStart"/>
-      <w:r>
-        <w:t>Blowfish</w:t>
-      </w:r>
-      <w:proofErr w:type="spellEnd"/>
+        <w:t xml:space="preserve"> face aux attaques par brute force et par rainbow table.</w:t>
+      </w:r>
+    </w:p>
+    <w:p>
+      <w:pPr>
+        <w:spacing w:line="240" w:lineRule="auto"/>
+      </w:pPr>
+      <w:r>
+        <w:t>En effet il est basé sur l'algorithme de chiffrement Blowfish</w:t>
+      </w:r>
       <w:r>
         <w:t xml:space="preserve"> et implémente en plus</w:t>
       </w:r>
@@ -487,36 +470,23 @@
       <w:r>
         <w:t xml:space="preserve">, pour un facteur de travail de 12, </w:t>
       </w:r>
-      <w:proofErr w:type="spellStart"/>
-      <w:r>
-        <w:t>bcrypt</w:t>
-      </w:r>
-      <w:proofErr w:type="spellEnd"/>
-      <w:r>
-        <w:t xml:space="preserve"> chiffre le mot de passe « </w:t>
-      </w:r>
-      <w:proofErr w:type="spellStart"/>
-      <w:r>
-        <w:t>yaaa</w:t>
-      </w:r>
-      <w:proofErr w:type="spellEnd"/>
-      <w:r>
-        <w:t> » en environ 0,3 secondes</w:t>
-      </w:r>
-      <w:r>
-        <w:t xml:space="preserve"> </w:t>
-      </w:r>
-      <w:proofErr w:type="spellStart"/>
-      <w:r>
-        <w:t>alords</w:t>
-      </w:r>
-      <w:proofErr w:type="spellEnd"/>
-      <w:r>
-        <w:t xml:space="preserve"> que MD5 le fait en moins d’une micro seconde</w:t>
+      <w:r>
+        <w:t>bcrypt chiffre le mot de passe « yaaa » en environ 0,3 secondes</w:t>
+      </w:r>
+      <w:r>
+        <w:t xml:space="preserve"> alor</w:t>
+      </w:r>
+      <w:r>
+        <w:t>s que MD5 le fait en moins d’une micro seconde</w:t>
       </w:r>
       <w:r>
         <w:t>.</w:t>
       </w:r>
+    </w:p>
+    <w:p>
+      <w:pPr>
+        <w:spacing w:line="240" w:lineRule="auto"/>
+      </w:pPr>
     </w:p>
     <w:p>
       <w:pPr>
@@ -527,6 +497,7 @@
         </w:numPr>
       </w:pPr>
       <w:r>
+        <w:lastRenderedPageBreak/>
         <w:t>Impact</w:t>
       </w:r>
       <w:r>
@@ -554,9 +525,12 @@
     <w:p>
       <w:pPr>
         <w:pStyle w:val="Titre2"/>
-      </w:pPr>
-      <w:r>
-        <w:lastRenderedPageBreak/>
+        <w:ind w:firstLine="360"/>
+      </w:pPr>
+      <w:r>
+        <w:t xml:space="preserve">4.1  </w:t>
+      </w:r>
+      <w:r>
         <w:t xml:space="preserve">Base de </w:t>
       </w:r>
       <w:r>
@@ -584,114 +558,38 @@
       <w:r>
         <w:t xml:space="preserve"> </w:t>
       </w:r>
-      <w:proofErr w:type="spellStart"/>
-      <w:r>
-        <w:t>password</w:t>
-      </w:r>
-      <w:proofErr w:type="spellEnd"/>
-      <w:r>
-        <w:t xml:space="preserve"> =&gt; </w:t>
-      </w:r>
-      <w:proofErr w:type="spellStart"/>
-      <w:r>
-        <w:t>utipassword_hash</w:t>
-      </w:r>
-      <w:proofErr w:type="spellEnd"/>
-      <w:r>
-        <w:t xml:space="preserve"> VARCHAR(</w:t>
-      </w:r>
-      <w:r>
-        <w:t>22</w:t>
-      </w:r>
-      <w:r>
-        <w:t xml:space="preserve">) </w:t>
-      </w:r>
-      <w:r>
-        <w:t xml:space="preserve"> </w:t>
-      </w:r>
-      <w:r>
-        <w:t xml:space="preserve">(22 </w:t>
-      </w:r>
-      <w:r>
-        <w:t xml:space="preserve">caractères </w:t>
-      </w:r>
-      <w:r>
-        <w:t>à</w:t>
-      </w:r>
-      <w:r>
-        <w:t xml:space="preserve"> confirmer)</w:t>
-      </w:r>
-    </w:p>
-    <w:p>
-      <w:pPr>
-        <w:pStyle w:val="Paragraphedeliste"/>
-        <w:numPr>
-          <w:ilvl w:val="0"/>
-          <w:numId w:val="1"/>
-        </w:numPr>
-        <w:spacing w:line="240" w:lineRule="auto"/>
-      </w:pPr>
-      <w:r>
-        <w:t>Ajout d’un champs pour le stockage du Salt</w:t>
-      </w:r>
-      <w:r>
-        <w:t xml:space="preserve"> </w:t>
-      </w:r>
-      <w:r>
-        <w:t xml:space="preserve">=&gt; </w:t>
-      </w:r>
-      <w:proofErr w:type="spellStart"/>
-      <w:r>
-        <w:t>utipasswd_salt</w:t>
-      </w:r>
-      <w:proofErr w:type="spellEnd"/>
-      <w:r>
-        <w:t xml:space="preserve"> </w:t>
-      </w:r>
-      <w:proofErr w:type="gramStart"/>
-      <w:r>
-        <w:t>VARCHAR(</w:t>
-      </w:r>
-      <w:proofErr w:type="gramEnd"/>
-      <w:r>
-        <w:t xml:space="preserve"> ?????) </w:t>
-      </w:r>
-      <w:r>
-        <w:t xml:space="preserve">(taille </w:t>
-      </w:r>
-      <w:r>
-        <w:t>à</w:t>
-      </w:r>
-      <w:r>
-        <w:t xml:space="preserve"> </w:t>
-      </w:r>
-      <w:r>
-        <w:t>préciser</w:t>
-      </w:r>
-      <w:r>
-        <w:t>)</w:t>
-      </w:r>
-    </w:p>
-    <w:p>
-      <w:pPr>
-        <w:pStyle w:val="Titre2"/>
-      </w:pPr>
-      <w:proofErr w:type="spellStart"/>
-      <w:r>
-        <w:t>Process</w:t>
-      </w:r>
-      <w:proofErr w:type="spellEnd"/>
-      <w:r>
-        <w:t xml:space="preserve"> de login</w:t>
-      </w:r>
-    </w:p>
-    <w:p/>
-    <w:p>
-      <w:pPr>
-        <w:jc w:val="center"/>
-      </w:pPr>
+      <w:r>
+        <w:t>utimdp</w:t>
+      </w:r>
+      <w:r>
+        <w:t xml:space="preserve"> de la table utilisateur</w:t>
+      </w:r>
       <w:bookmarkStart w:id="0" w:name="_GoBack"/>
       <w:bookmarkEnd w:id="0"/>
+      <w:r>
+        <w:t xml:space="preserve"> =&gt; </w:t>
+      </w:r>
+      <w:r>
+        <w:t>CHAR(60) au lieu de VARCHAR(32)</w:t>
+      </w:r>
+    </w:p>
+    <w:p>
+      <w:pPr>
+        <w:pStyle w:val="Titre2"/>
+        <w:ind w:firstLine="360"/>
+      </w:pPr>
+      <w:r>
+        <w:t xml:space="preserve">4.2  </w:t>
+      </w:r>
+      <w:r>
+        <w:t>Process de login</w:t>
+      </w:r>
+    </w:p>
+    <w:p/>
+    <w:p>
+      <w:pPr>
+        <w:jc w:val="center"/>
+      </w:pPr>
       <w:r>
         <w:rPr>
           <w:noProof/>
@@ -699,9 +597,9 @@
         </w:rPr>
         <w:drawing>
           <wp:inline distT="0" distB="0" distL="0" distR="0">
-            <wp:extent cx="5129338" cy="8181975"/>
+            <wp:extent cx="4428678" cy="6229350"/>
             <wp:effectExtent l="0" t="0" r="0" b="0"/>
-            <wp:docPr id="3" name="Image 3" descr="F:\Cesi\fil rouge\Livrable 2\komodo\AUTRES\DOC\Choix chiffrement.png"/>
+            <wp:docPr id="1" name="Image 1" descr="F:\Cesi\fil rouge\Livrable 2\komodo\AUTRES\DOC\Choix chiffrement.png"/>
             <wp:cNvGraphicFramePr>
               <a:graphicFrameLocks xmlns:a="http://schemas.openxmlformats.org/drawingml/2006/main" noChangeAspect="1"/>
             </wp:cNvGraphicFramePr>
@@ -709,7 +607,7 @@
               <a:graphicData uri="http://schemas.openxmlformats.org/drawingml/2006/picture">
                 <pic:pic xmlns:pic="http://schemas.openxmlformats.org/drawingml/2006/picture">
                   <pic:nvPicPr>
-                    <pic:cNvPr id="0" name="Picture 3" descr="F:\Cesi\fil rouge\Livrable 2\komodo\AUTRES\DOC\Choix chiffrement.png"/>
+                    <pic:cNvPr id="0" name="Picture 1" descr="F:\Cesi\fil rouge\Livrable 2\komodo\AUTRES\DOC\Choix chiffrement.png"/>
                     <pic:cNvPicPr>
                       <a:picLocks noChangeAspect="1" noChangeArrowheads="1"/>
                     </pic:cNvPicPr>
@@ -730,7 +628,7 @@
                   <pic:spPr bwMode="auto">
                     <a:xfrm>
                       <a:off x="0" y="0"/>
-                      <a:ext cx="5141363" cy="8201157"/>
+                      <a:ext cx="4430850" cy="6232405"/>
                     </a:xfrm>
                     <a:prstGeom prst="rect">
                       <a:avLst/>
@@ -788,88 +686,36 @@
           <w:sz w:val="20"/>
           <w:szCs w:val="20"/>
         </w:rPr>
-        <w:t xml:space="preserve">à définir </w:t>
+        <w:t>fixé à 12 par défaut</w:t>
       </w:r>
       <w:r>
         <w:rPr>
           <w:sz w:val="20"/>
           <w:szCs w:val="20"/>
         </w:rPr>
-        <w:t xml:space="preserve">en constante </w:t>
-      </w:r>
-      <w:r>
+        <w:t>)</w:t>
+      </w:r>
+    </w:p>
+    <w:p>
+      <w:pPr>
+        <w:spacing w:line="240" w:lineRule="auto"/>
         <w:rPr>
           <w:sz w:val="20"/>
           <w:szCs w:val="20"/>
         </w:rPr>
-        <w:t>après les tests de perf</w:t>
-      </w:r>
-      <w:r>
-        <w:rPr>
-          <w:sz w:val="20"/>
-          <w:szCs w:val="20"/>
-        </w:rPr>
-        <w:t>ormances)</w:t>
-      </w:r>
+      </w:pPr>
     </w:p>
     <w:p>
       <w:pPr>
         <w:pStyle w:val="Titre2"/>
-      </w:pPr>
-      <w:proofErr w:type="spellStart"/>
-      <w:r>
-        <w:lastRenderedPageBreak/>
-        <w:t>Process</w:t>
-      </w:r>
-      <w:proofErr w:type="spellEnd"/>
-      <w:r>
-        <w:t xml:space="preserve"> de </w:t>
-      </w:r>
-      <w:r>
-        <w:t>création</w:t>
-      </w:r>
-      <w:r>
-        <w:t xml:space="preserve"> / modification de mot de passe</w:t>
-      </w:r>
-    </w:p>
-    <w:p>
-      <w:pPr>
-        <w:pStyle w:val="Paragraphedeliste"/>
-        <w:spacing w:line="240" w:lineRule="auto"/>
-      </w:pPr>
-      <w:r>
-        <w:t xml:space="preserve">Des schémas sont </w:t>
-      </w:r>
-      <w:proofErr w:type="spellStart"/>
-      <w:proofErr w:type="gramStart"/>
-      <w:r>
-        <w:t>a</w:t>
-      </w:r>
-      <w:proofErr w:type="gramEnd"/>
-      <w:r>
-        <w:t xml:space="preserve"> venir</w:t>
-      </w:r>
-      <w:proofErr w:type="spellEnd"/>
-      <w:r>
-        <w:t xml:space="preserve"> (il est tard !)</w:t>
-      </w:r>
-    </w:p>
-    <w:p>
-      <w:pPr>
-        <w:pStyle w:val="Paragraphedeliste"/>
-        <w:spacing w:line="240" w:lineRule="auto"/>
-      </w:pPr>
-    </w:p>
-    <w:p>
-      <w:pPr>
-        <w:pStyle w:val="Paragraphedeliste"/>
-        <w:spacing w:line="240" w:lineRule="auto"/>
-      </w:pPr>
-    </w:p>
-    <w:p>
-      <w:pPr>
-        <w:pStyle w:val="Titre2"/>
-      </w:pPr>
+        <w:ind w:firstLine="360"/>
+      </w:pPr>
+      <w:r>
+        <w:t>4.3</w:t>
+      </w:r>
+      <w:r>
+        <w:t xml:space="preserve">  </w:t>
+      </w:r>
       <w:r>
         <w:t>Modèles</w:t>
       </w:r>
@@ -887,6 +733,9 @@
       </w:r>
       <w:r>
         <w:t>Contrôleurs</w:t>
+      </w:r>
+      <w:r>
+        <w:t>, Plugins</w:t>
       </w:r>
     </w:p>
     <w:p>
@@ -899,25 +748,19 @@
         <w:spacing w:line="240" w:lineRule="auto"/>
       </w:pPr>
       <w:r>
-        <w:t xml:space="preserve">Modification des </w:t>
-      </w:r>
-      <w:r>
-        <w:t>modèles</w:t>
+        <w:t>Modification d</w:t>
+      </w:r>
+      <w:r>
+        <w:t xml:space="preserve">u </w:t>
+      </w:r>
+      <w:r>
+        <w:t>modèle</w:t>
       </w:r>
       <w:r>
         <w:t xml:space="preserve"> </w:t>
       </w:r>
       <w:r>
-        <w:t>à</w:t>
-      </w:r>
-      <w:r>
-        <w:t xml:space="preserve"> cause de la </w:t>
-      </w:r>
-      <w:r>
-        <w:t>création</w:t>
-      </w:r>
-      <w:r>
-        <w:t xml:space="preserve"> et modification de champs</w:t>
+        <w:t>utilisateur dans livrable 2 pour le type de champ utimdp</w:t>
       </w:r>
     </w:p>
     <w:p>
@@ -930,29 +773,13 @@
         <w:spacing w:line="240" w:lineRule="auto"/>
       </w:pPr>
       <w:r>
-        <w:t xml:space="preserve">Modification de la gestion des </w:t>
-      </w:r>
-      <w:proofErr w:type="spellStart"/>
-      <w:r>
-        <w:t>ACLs</w:t>
-      </w:r>
-      <w:proofErr w:type="spellEnd"/>
-      <w:r>
-        <w:t xml:space="preserve"> </w:t>
+        <w:t xml:space="preserve">Modification de la gestion des ACLs </w:t>
       </w:r>
       <w:r>
         <w:t xml:space="preserve">pour </w:t>
       </w:r>
       <w:r>
-        <w:t xml:space="preserve">l’implémentation du nouveau </w:t>
-      </w:r>
-      <w:proofErr w:type="spellStart"/>
-      <w:r>
-        <w:t>process</w:t>
-      </w:r>
-      <w:proofErr w:type="spellEnd"/>
-      <w:r>
-        <w:t xml:space="preserve"> de login</w:t>
+        <w:t>l’implémentation du nouveau process de login</w:t>
       </w:r>
     </w:p>
     <w:p>
@@ -965,19 +792,6 @@
         <w:spacing w:line="240" w:lineRule="auto"/>
       </w:pPr>
       <w:r>
-        <w:t>Modification du contrôleur de login</w:t>
-      </w:r>
-    </w:p>
-    <w:p>
-      <w:pPr>
-        <w:pStyle w:val="Paragraphedeliste"/>
-        <w:numPr>
-          <w:ilvl w:val="0"/>
-          <w:numId w:val="1"/>
-        </w:numPr>
-        <w:spacing w:line="240" w:lineRule="auto"/>
-      </w:pPr>
-      <w:r>
         <w:t xml:space="preserve">Aucune modification </w:t>
       </w:r>
       <w:r>
@@ -993,24 +807,26 @@
         <w:t>éventuellement</w:t>
       </w:r>
       <w:r>
-        <w:t xml:space="preserve"> sur le mappeur utilisateur pour une </w:t>
+        <w:t xml:space="preserve"> sur le</w:t>
+      </w:r>
+      <w:r>
+        <w:t>s</w:t>
+      </w:r>
+      <w:r>
+        <w:t xml:space="preserve"> mappeur</w:t>
+      </w:r>
+      <w:r>
+        <w:t>s</w:t>
+      </w:r>
+      <w:r>
+        <w:t xml:space="preserve"> utilisateur pour une </w:t>
       </w:r>
       <w:r>
         <w:t>méthode</w:t>
       </w:r>
       <w:r>
-        <w:t xml:space="preserve"> </w:t>
-      </w:r>
-      <w:proofErr w:type="spellStart"/>
-      <w:proofErr w:type="gramStart"/>
-      <w:r>
-        <w:t>getByLogin</w:t>
-      </w:r>
-      <w:proofErr w:type="spellEnd"/>
-      <w:r>
-        <w:t>()</w:t>
-      </w:r>
-      <w:proofErr w:type="gramEnd"/>
+        <w:t xml:space="preserve"> getByLogin()</w:t>
+      </w:r>
     </w:p>
     <w:sectPr>
       <w:pgSz w:w="11906" w:h="16838"/>

</xml_diff>

<commit_message>
- Modification de la base pour gestion du chiffrement bcrypt (a ne mettre a jour uniquement si vous bossez sur le livrable 1 en attendant la migration du livrable 2) - Mise a jour de la doc pour le choix du chiffrement
</commit_message>
<xml_diff>
--- a/AUTRES/DOC/Choix du chiffrement.docx
+++ b/AUTRES/DOC/Choix du chiffrement.docx
@@ -564,8 +564,6 @@
       <w:r>
         <w:t xml:space="preserve"> de la table utilisateur</w:t>
       </w:r>
-      <w:bookmarkStart w:id="0" w:name="_GoBack"/>
-      <w:bookmarkEnd w:id="0"/>
       <w:r>
         <w:t xml:space="preserve"> =&gt; </w:t>
       </w:r>
@@ -781,52 +779,20 @@
       <w:r>
         <w:t>l’implémentation du nouveau process de login</w:t>
       </w:r>
-    </w:p>
-    <w:p>
-      <w:pPr>
-        <w:pStyle w:val="Paragraphedeliste"/>
-        <w:numPr>
-          <w:ilvl w:val="0"/>
-          <w:numId w:val="1"/>
-        </w:numPr>
-        <w:spacing w:line="240" w:lineRule="auto"/>
-      </w:pPr>
-      <w:r>
-        <w:t xml:space="preserve">Aucune modification </w:t>
-      </w:r>
-      <w:r>
-        <w:t>nécessaire</w:t>
-      </w:r>
-      <w:r>
-        <w:t xml:space="preserve"> sur les mappeurs</w:t>
-      </w:r>
-      <w:r>
-        <w:t xml:space="preserve"> sauf </w:t>
-      </w:r>
-      <w:r>
-        <w:t>éventuellement</w:t>
-      </w:r>
-      <w:r>
-        <w:t xml:space="preserve"> sur le</w:t>
-      </w:r>
-      <w:r>
-        <w:t>s</w:t>
-      </w:r>
-      <w:r>
-        <w:t xml:space="preserve"> mappeur</w:t>
-      </w:r>
-      <w:r>
-        <w:t>s</w:t>
-      </w:r>
-      <w:r>
-        <w:t xml:space="preserve"> utilisateur pour une </w:t>
-      </w:r>
-      <w:r>
-        <w:t>méthode</w:t>
-      </w:r>
-      <w:r>
-        <w:t xml:space="preserve"> getByLogin()</w:t>
-      </w:r>
+      <w:r>
+        <w:t xml:space="preserve"> (</w:t>
+      </w:r>
+      <w:r>
+        <w:t>création</w:t>
+      </w:r>
+      <w:r>
+        <w:t xml:space="preserve"> d’un plugin de Zend_Auth)</w:t>
+      </w:r>
+      <w:r>
+        <w:t xml:space="preserve"> pour le livrable 1</w:t>
+      </w:r>
+      <w:bookmarkStart w:id="0" w:name="_GoBack"/>
+      <w:bookmarkEnd w:id="0"/>
     </w:p>
     <w:sectPr>
       <w:pgSz w:w="11906" w:h="16838"/>

</xml_diff>